<commit_message>
Added repository link to report
</commit_message>
<xml_diff>
--- a/ECE 528 Final Project Report.docx
+++ b/ECE 528 Final Project Report.docx
@@ -1496,13 +1496,7 @@
               <w:rPr>
                 <w:rFonts w:ascii="Cambria" w:hAnsi="Cambria"/>
               </w:rPr>
-              <w:t>Arduino External Power Supply</w:t>
-            </w:r>
-            <w:r>
-              <w:rPr>
-                <w:rFonts w:ascii="Cambria" w:hAnsi="Cambria"/>
-              </w:rPr>
-              <w:t xml:space="preserve"> x2</w:t>
+              <w:t>Arduino External Power Supply x2</w:t>
             </w:r>
           </w:p>
           <w:p>
@@ -1516,19 +1510,7 @@
               <w:rPr>
                 <w:rFonts w:ascii="Cambria" w:hAnsi="Cambria"/>
               </w:rPr>
-              <w:t>(</w:t>
-            </w:r>
-            <w:r>
-              <w:rPr>
-                <w:rFonts w:ascii="Cambria" w:hAnsi="Cambria"/>
-              </w:rPr>
-              <w:t xml:space="preserve">w/ </w:t>
-            </w:r>
-            <w:r>
-              <w:rPr>
-                <w:rFonts w:ascii="Cambria" w:hAnsi="Cambria"/>
-              </w:rPr>
-              <w:t>9V Battery Adapter)</w:t>
+              <w:t>(w/ 9V Battery Adapter)</w:t>
             </w:r>
           </w:p>
         </w:tc>
@@ -1818,25 +1800,7 @@
           <w:sz w:val="24"/>
           <w:szCs w:val="24"/>
         </w:rPr>
-        <w:t xml:space="preserve">C over other communication protocols, especially in our </w:t>
-      </w:r>
-      <w:proofErr w:type="gramStart"/>
-      <w:r>
-        <w:rPr>
-          <w:rFonts w:ascii="Cambria" w:hAnsi="Cambria"/>
-          <w:sz w:val="24"/>
-          <w:szCs w:val="24"/>
-        </w:rPr>
-        <w:t>project</w:t>
-      </w:r>
-      <w:proofErr w:type="gramEnd"/>
-      <w:r>
-        <w:rPr>
-          <w:rFonts w:ascii="Cambria" w:hAnsi="Cambria"/>
-          <w:sz w:val="24"/>
-          <w:szCs w:val="24"/>
-        </w:rPr>
-        <w:t xml:space="preserve"> is that it allowed us to read all 64 infrared sensors in our thermal camera array using only 2 wires rather than 64. Namely, ‘SCL’ and ‘SDA’ where ‘SCL’ is short for “Serial Clock” and ‘SDA’ is short for “Serial Data”. Serial Clock is an output from the microcontroller to the thermal camera array in the form of a square pulse which essentially requests data from the thermal camera array. This is because in the I</w:t>
+        <w:t>C over other communication protocols, especially in our project is that it allowed us to read all 64 infrared sensors in our thermal camera array using only 2 wires rather than 64. Namely, ‘SCL’ and ‘SDA’ where ‘SCL’ is short for “Serial Clock” and ‘SDA’ is short for “Serial Data”. Serial Clock is an output from the microcontroller to the thermal camera array in the form of a square pulse which essentially requests data from the thermal camera array. This is because in the I</w:t>
       </w:r>
       <w:r>
         <w:rPr>
@@ -1921,8 +1885,46 @@
         <w:t>C protocol, but the challenges faced while programming the logic behind movement of the robot, namely controlling the movement of the motors from scratch on a completely different microcontroller than the one used throughout the labs, proved to be valuable lessons.</w:t>
       </w:r>
     </w:p>
-    <w:p/>
-    <w:p/>
+    <w:p>
+      <w:pPr>
+        <w:rPr>
+          <w:rFonts w:ascii="Cambria" w:hAnsi="Cambria"/>
+          <w:b/>
+          <w:bCs/>
+          <w:sz w:val="24"/>
+          <w:szCs w:val="24"/>
+          <w:u w:val="single"/>
+        </w:rPr>
+      </w:pPr>
+      <w:r>
+        <w:rPr>
+          <w:rFonts w:ascii="Cambria" w:hAnsi="Cambria"/>
+          <w:b/>
+          <w:bCs/>
+          <w:sz w:val="24"/>
+          <w:szCs w:val="24"/>
+          <w:u w:val="single"/>
+        </w:rPr>
+        <w:t>GitHub Repository Link</w:t>
+      </w:r>
+    </w:p>
+    <w:p>
+      <w:pPr>
+        <w:rPr>
+          <w:rFonts w:ascii="Cambria" w:hAnsi="Cambria"/>
+          <w:sz w:val="24"/>
+          <w:szCs w:val="24"/>
+        </w:rPr>
+      </w:pPr>
+      <w:r>
+        <w:rPr>
+          <w:rFonts w:ascii="Cambria" w:hAnsi="Cambria"/>
+          <w:sz w:val="24"/>
+          <w:szCs w:val="24"/>
+        </w:rPr>
+        <w:t>https://github.com/surenb1/Heat-Seeking-Robot-Arduino</w:t>
+      </w:r>
+    </w:p>
     <w:p/>
     <w:sectPr>
       <w:headerReference w:type="default" r:id="rId9"/>

</xml_diff>